<commit_message>
Criação Contexto Geral - por Raissa Arantes
</commit_message>
<xml_diff>
--- a/Contexto/CONTEXTO_Raissa.docx
+++ b/Contexto/CONTEXTO_Raissa.docx
@@ -420,6 +420,21 @@
         </w:rPr>
         <w:t xml:space="preserve"> outras.</w:t>
       </w:r>
+      <w:bookmarkStart w:id="0" w:name="_GoBack"/>
+      <w:bookmarkEnd w:id="0"/>
+    </w:p>
+    <w:p>
+      <w:pPr>
+        <w:spacing w:after="0" w:line="360" w:lineRule="auto"/>
+        <w:ind w:left="360"/>
+        <w:jc w:val="both"/>
+        <w:rPr>
+          <w:rFonts w:ascii="Arial" w:hAnsi="Arial" w:cs="Arial"/>
+          <w:sz w:val="24"/>
+          <w:szCs w:val="24"/>
+          <w:u w:val="single"/>
+        </w:rPr>
+      </w:pPr>
     </w:p>
     <w:p>
       <w:pPr>
@@ -475,6 +490,7 @@
           <w:sz w:val="24"/>
           <w:szCs w:val="24"/>
         </w:rPr>
+        <w:lastRenderedPageBreak/>
         <w:t>Ocorre que, muitos proce</w:t>
       </w:r>
       <w:r>
@@ -502,7 +518,6 @@
           <w:sz w:val="24"/>
           <w:szCs w:val="24"/>
         </w:rPr>
-        <w:lastRenderedPageBreak/>
         <w:t>O processo</w:t>
       </w:r>
       <w:r>
@@ -519,15 +534,7 @@
           <w:sz w:val="24"/>
           <w:szCs w:val="24"/>
         </w:rPr>
-        <w:t xml:space="preserve"> é realizado por meio de </w:t>
-      </w:r>
-      <w:r>
-        <w:rPr>
-          <w:rFonts w:ascii="Arial" w:hAnsi="Arial" w:cs="Arial"/>
-          <w:sz w:val="24"/>
-          <w:szCs w:val="24"/>
-        </w:rPr>
-        <w:t>termômetros</w:t>
+        <w:t xml:space="preserve"> é realizado por meio de termômetros</w:t>
       </w:r>
       <w:r>
         <w:rPr>
@@ -610,55 +617,7 @@
           <w:sz w:val="24"/>
           <w:szCs w:val="24"/>
         </w:rPr>
-        <w:t>T</w:t>
-      </w:r>
-      <w:r>
-        <w:rPr>
-          <w:rFonts w:ascii="Arial" w:hAnsi="Arial" w:cs="Arial"/>
-          <w:sz w:val="24"/>
-          <w:szCs w:val="24"/>
-        </w:rPr>
-        <w:t>emp</w:t>
-      </w:r>
-      <w:r>
-        <w:rPr>
-          <w:rFonts w:ascii="Arial" w:hAnsi="Arial" w:cs="Arial"/>
-          <w:sz w:val="24"/>
-          <w:szCs w:val="24"/>
-        </w:rPr>
-        <w:t>eratura</w:t>
-      </w:r>
-      <w:r>
-        <w:rPr>
-          <w:rFonts w:ascii="Arial" w:hAnsi="Arial" w:cs="Arial"/>
-          <w:sz w:val="24"/>
-          <w:szCs w:val="24"/>
-        </w:rPr>
-        <w:t xml:space="preserve"> máx</w:t>
-      </w:r>
-      <w:r>
-        <w:rPr>
-          <w:rFonts w:ascii="Arial" w:hAnsi="Arial" w:cs="Arial"/>
-          <w:sz w:val="24"/>
-          <w:szCs w:val="24"/>
-        </w:rPr>
-        <w:t>ima</w:t>
-      </w:r>
-      <w:r>
-        <w:rPr>
-          <w:rFonts w:ascii="Arial" w:hAnsi="Arial" w:cs="Arial"/>
-          <w:sz w:val="24"/>
-          <w:szCs w:val="24"/>
-        </w:rPr>
-        <w:t xml:space="preserve"> da geladeira</w:t>
-      </w:r>
-      <w:r>
-        <w:rPr>
-          <w:rFonts w:ascii="Arial" w:hAnsi="Arial" w:cs="Arial"/>
-          <w:sz w:val="24"/>
-          <w:szCs w:val="24"/>
-        </w:rPr>
-        <w:t>;</w:t>
+        <w:t>Temperatura máxima da geladeira;</w:t>
       </w:r>
     </w:p>
     <w:p>
@@ -682,39 +641,7 @@
           <w:sz w:val="24"/>
           <w:szCs w:val="24"/>
         </w:rPr>
-        <w:t>T</w:t>
-      </w:r>
-      <w:r>
-        <w:rPr>
-          <w:rFonts w:ascii="Arial" w:hAnsi="Arial" w:cs="Arial"/>
-          <w:sz w:val="24"/>
-          <w:szCs w:val="24"/>
-        </w:rPr>
-        <w:t>emperatura</w:t>
-      </w:r>
-      <w:r>
-        <w:rPr>
-          <w:rFonts w:ascii="Arial" w:hAnsi="Arial" w:cs="Arial"/>
-          <w:sz w:val="24"/>
-          <w:szCs w:val="24"/>
-        </w:rPr>
-        <w:t xml:space="preserve"> mínima</w:t>
-      </w:r>
-      <w:r>
-        <w:rPr>
-          <w:rFonts w:ascii="Arial" w:hAnsi="Arial" w:cs="Arial"/>
-          <w:sz w:val="24"/>
-          <w:szCs w:val="24"/>
-        </w:rPr>
-        <w:t xml:space="preserve"> da geladeira</w:t>
-      </w:r>
-      <w:r>
-        <w:rPr>
-          <w:rFonts w:ascii="Arial" w:hAnsi="Arial" w:cs="Arial"/>
-          <w:sz w:val="24"/>
-          <w:szCs w:val="24"/>
-        </w:rPr>
-        <w:t>;</w:t>
+        <w:t>Temperatura mínima da geladeira;</w:t>
       </w:r>
     </w:p>
     <w:p>
@@ -738,23 +665,7 @@
           <w:sz w:val="24"/>
           <w:szCs w:val="24"/>
         </w:rPr>
-        <w:t>Temperatura</w:t>
-      </w:r>
-      <w:r>
-        <w:rPr>
-          <w:rFonts w:ascii="Arial" w:hAnsi="Arial" w:cs="Arial"/>
-          <w:sz w:val="24"/>
-          <w:szCs w:val="24"/>
-        </w:rPr>
-        <w:t xml:space="preserve"> atual</w:t>
-      </w:r>
-      <w:r>
-        <w:rPr>
-          <w:rFonts w:ascii="Arial" w:hAnsi="Arial" w:cs="Arial"/>
-          <w:sz w:val="24"/>
-          <w:szCs w:val="24"/>
-        </w:rPr>
-        <w:t xml:space="preserve"> da geladeira;</w:t>
+        <w:t>Temperatura atual da geladeira;</w:t>
       </w:r>
     </w:p>
     <w:p>
@@ -778,23 +689,7 @@
           <w:sz w:val="24"/>
           <w:szCs w:val="24"/>
         </w:rPr>
-        <w:t>T</w:t>
-      </w:r>
-      <w:r>
-        <w:rPr>
-          <w:rFonts w:ascii="Arial" w:hAnsi="Arial" w:cs="Arial"/>
-          <w:sz w:val="24"/>
-          <w:szCs w:val="24"/>
-        </w:rPr>
-        <w:t>emperatura ambiente</w:t>
-      </w:r>
-      <w:r>
-        <w:rPr>
-          <w:rFonts w:ascii="Arial" w:hAnsi="Arial" w:cs="Arial"/>
-          <w:sz w:val="24"/>
-          <w:szCs w:val="24"/>
-        </w:rPr>
-        <w:t>;</w:t>
+        <w:t>Temperatura ambiente;</w:t>
       </w:r>
     </w:p>
     <w:p>
@@ -818,15 +713,7 @@
           <w:sz w:val="24"/>
           <w:szCs w:val="24"/>
         </w:rPr>
-        <w:t>Porcentagem da umidade do ar e da geladeira</w:t>
-      </w:r>
-      <w:r>
-        <w:rPr>
-          <w:rFonts w:ascii="Arial" w:hAnsi="Arial" w:cs="Arial"/>
-          <w:sz w:val="24"/>
-          <w:szCs w:val="24"/>
-        </w:rPr>
-        <w:t>.</w:t>
+        <w:t>Porcentagem da umidade do ar e da geladeira.</w:t>
       </w:r>
     </w:p>
     <w:p>
@@ -840,8 +727,6 @@
           <w:szCs w:val="24"/>
         </w:rPr>
       </w:pPr>
-      <w:bookmarkStart w:id="0" w:name="_GoBack"/>
-      <w:bookmarkEnd w:id="0"/>
     </w:p>
     <w:p>
       <w:pPr>

</xml_diff>